<commit_message>
+: (private) large and small allocator for external memory     unittest for small ext allocator
</commit_message>
<xml_diff>
--- a/docs/references/hpeha.docx
+++ b/docs/references/hpeha.docx
@@ -639,11 +639,6 @@
       </w:r>
     </w:p>
     <w:p>
-      <w:r>
-        <w:rPr>
-          <w:noProof/>
-        </w:rPr>
-      </w:r>
       <w:r>
         <w:pict>
           <v:group id="_x0000_s1046" editas="canvas" style="width:352.4pt;height:276.45pt;mso-position-horizontal-relative:char;mso-position-vertical-relative:line" coordorigin="2527,2730" coordsize="7778,6275">
@@ -1089,11 +1084,6 @@
         </w:pict>
       </w:r>
       <w:r>
-        <w:rPr>
-          <w:noProof/>
-        </w:rPr>
-      </w:r>
-      <w:r>
         <w:pict>
           <v:group id="_x0000_s1070" editas="canvas" style="width:525.05pt;height:330.15pt;mso-position-horizontal-relative:char;mso-position-vertical-relative:line" coordorigin="2527,3718" coordsize="8751,5660">
             <o:lock v:ext="edit" aspectratio="t"/>
@@ -1469,6 +1459,68 @@
       </w:r>
     </w:p>
     <w:p>
+      <w:pPr>
+        <w:spacing w:after="0"/>
+      </w:pPr>
+      <w:r>
+        <w:t>Statistics from Grex-Jungle-Level-Loading</w:t>
+      </w:r>
+    </w:p>
+    <w:p>
+      <w:pPr>
+        <w:spacing w:after="0"/>
+      </w:pPr>
+      <w:r>
+        <w:t>Bin64 = 158, Total = 65536 Used = 10112, Pages = 1, Free = 55424, Alignment Waste = 824</w:t>
+      </w:r>
+    </w:p>
+    <w:p>
+      <w:pPr>
+        <w:spacing w:after="0"/>
+      </w:pPr>
+      <w:r>
+        <w:t>Bin128 = 148, Total = 65536 Used = 18944, Pages = 1, Free = 46592, Alignment Waste = 5248</w:t>
+      </w:r>
+    </w:p>
+    <w:p>
+      <w:pPr>
+        <w:spacing w:after="0"/>
+      </w:pPr>
+      <w:r>
+        <w:t>Bin256 = 1218, Total = 327680 Used = 311808, Pages = 5, Free = 15872, Alignment Waste = 111072</w:t>
+      </w:r>
+    </w:p>
+    <w:p>
+      <w:pPr>
+        <w:spacing w:after="0"/>
+      </w:pPr>
+      <w:r>
+        <w:t>Bin512 = 69, Total = 65536 Used = 35328, Pages = 1, Free = 30208, Alignment Waste = 6726</w:t>
+      </w:r>
+    </w:p>
+    <w:p>
+      <w:pPr>
+        <w:spacing w:after="0"/>
+      </w:pPr>
+      <w:r>
+        <w:t>Bin1024 = 352, Total = 393216 Used = 360448, Pages = 6, Free = 32768, Alignment Waste = 14666</w:t>
+      </w:r>
+    </w:p>
+    <w:p>
+      <w:pPr>
+        <w:spacing w:after="0"/>
+      </w:pPr>
+      <w:r>
+        <w:t>Bin2048 = 63, Total = 131072 Used = 129024, Pages = 2, Free = 2048, Alignment Waste = 46764</w:t>
+      </w:r>
+    </w:p>
+    <w:p>
+      <w:pPr>
+        <w:spacing w:after="0"/>
+      </w:pPr>
+      <w:r>
+        <w:t>LargeBin = 298, Total = 268435456 Used = 67465216, Pages = 4096, Free = 200970240, Alignment Waste = 151420</w:t>
+      </w:r>
       <w:r>
         <w:br w:type="page"/>
       </w:r>
@@ -13885,7 +13937,7 @@
           <w:rFonts w:asciiTheme="majorHAnsi" w:hAnsiTheme="majorHAnsi" w:cstheme="majorHAnsi"/>
           <w:noProof/>
         </w:rPr>
-        <w:t>3</w:t>
+        <w:t>4</w:t>
       </w:r>
     </w:fldSimple>
     <w:r>
@@ -16120,7 +16172,7 @@
 </file>
 
 <file path=customXml/itemProps1.xml><?xml version="1.0" encoding="utf-8"?>
-<ds:datastoreItem xmlns:ds="http://schemas.openxmlformats.org/officeDocument/2006/customXml" ds:itemID="{9378AB0D-D1AE-45FF-8670-10D66005EDDE}">
+<ds:datastoreItem xmlns:ds="http://schemas.openxmlformats.org/officeDocument/2006/customXml" ds:itemID="{8E34E2C4-B603-42BE-8250-39C6B410A03C}">
   <ds:schemaRefs>
     <ds:schemaRef ds:uri="http://schemas.openxmlformats.org/officeDocument/2006/bibliography"/>
   </ds:schemaRefs>

</xml_diff>